<commit_message>
Removed irrelevant content and added SW license agreement to the docx.
</commit_message>
<xml_diff>
--- a/PSF/PSF/Demo/PSF_EVB_Source/Readme/Read me.docx
+++ b/PSF/PSF/Demo/PSF_EVB_Source/Readme/Read me.docx
@@ -364,7 +364,25 @@
           <w:sz w:val="20"/>
           <w:szCs w:val="16"/>
         </w:rPr>
-        <w:t>Information contained in this publication regarding device applications and the like is provided only for your convenience and can be superseded by updates. It is your responsibility to ensure that your application meets with your specifications. MICROCHIP MAKES NO REPRESENTATIONS OR WARRANTIES OF ANY KIND WHETHER EXPRESS OR IMPLIED,  WRITTEN OR ORAL, STATUTORY OR OTHERWISE, RELATED TO THE INFORMATION, INCLUDING BUT NOT LIMITED TO ITS CONDITION, QUALITY, PERFORMANCE, MERCHANTABILITY OR FITNESS FOR PURPOSE</w:t>
+        <w:t xml:space="preserve">Information contained in this publication regarding device applications and the like is provided only for your convenience and can be superseded by updates. It is your responsibility to ensure that your application meets with your specifications. MICROCHIP MAKES NO REPRESENTATIONS OR WARRANTIES OF ANY KIND WHETHER EXPRESS OR </w:t>
+      </w:r>
+      <w:proofErr w:type="gramStart"/>
+      <w:r>
+        <w:rPr>
+          <w:rFonts w:ascii="Arial" w:hAnsi="Arial" w:cs="Arial"/>
+          <w:sz w:val="20"/>
+          <w:szCs w:val="16"/>
+        </w:rPr>
+        <w:t>IMPLIED,  WRITTEN</w:t>
+      </w:r>
+      <w:proofErr w:type="gramEnd"/>
+      <w:r>
+        <w:rPr>
+          <w:rFonts w:ascii="Arial" w:hAnsi="Arial" w:cs="Arial"/>
+          <w:sz w:val="20"/>
+          <w:szCs w:val="16"/>
+        </w:rPr>
+        <w:t xml:space="preserve"> OR ORAL, STATUTORY OR OTHERWISE, RELATED TO THE INFORMATION, INCLUDING BUT NOT LIMITED TO ITS CONDITION, QUALITY, PERFORMANCE, MERCHANTABILITY OR FITNESS FOR PURPOSE</w:t>
       </w:r>
       <w:r>
         <w:rPr>
@@ -1053,14 +1071,6 @@
                 <w:szCs w:val="22"/>
               </w:rPr>
             </w:pPr>
-            <w:r>
-              <w:rPr>
-                <w:rFonts w:ascii="Arial" w:hAnsi="Arial" w:cs="Arial"/>
-                <w:sz w:val="22"/>
-                <w:szCs w:val="22"/>
-              </w:rPr>
-              <w:t>26-Aug-19</w:t>
-            </w:r>
           </w:p>
         </w:tc>
         <w:tc>
@@ -1086,14 +1096,6 @@
                 <w:szCs w:val="22"/>
               </w:rPr>
             </w:pPr>
-            <w:r>
-              <w:rPr>
-                <w:rFonts w:cs="Arial"/>
-                <w:sz w:val="22"/>
-                <w:szCs w:val="22"/>
-              </w:rPr>
-              <w:t>Poornima R</w:t>
-            </w:r>
           </w:p>
         </w:tc>
         <w:tc>
@@ -1487,8 +1489,6 @@
         </w:rPr>
       </w:pPr>
     </w:p>
-    <w:bookmarkStart w:id="3" w:name="_GoBack"/>
-    <w:bookmarkEnd w:id="3"/>
     <w:p>
       <w:pPr>
         <w:pStyle w:val="TOC1"/>
@@ -1521,7 +1521,7 @@
         </w:rPr>
         <w:fldChar w:fldCharType="separate"/>
       </w:r>
-      <w:hyperlink w:anchor="_Toc24719522" w:history="1">
+      <w:hyperlink w:anchor="_Toc25566139" w:history="1">
         <w:r>
           <w:rPr>
             <w:rStyle w:val="Hyperlink"/>
@@ -1565,7 +1565,7 @@
             <w:noProof/>
             <w:webHidden/>
           </w:rPr>
-          <w:instrText xml:space="preserve"> PAGEREF _Toc24719522 \h </w:instrText>
+          <w:instrText xml:space="preserve"> PAGEREF _Toc25566139 \h </w:instrText>
         </w:r>
         <w:r>
           <w:rPr>
@@ -1607,7 +1607,7 @@
           <w:lang w:val="en-US"/>
         </w:rPr>
       </w:pPr>
-      <w:hyperlink w:anchor="_Toc24719523" w:history="1">
+      <w:hyperlink w:anchor="_Toc25566140" w:history="1">
         <w:r>
           <w:rPr>
             <w:rStyle w:val="Hyperlink"/>
@@ -1630,7 +1630,7 @@
             <w:rStyle w:val="Hyperlink"/>
             <w:noProof/>
           </w:rPr>
-          <w:t>Setting up the Hades board for “Hades_Source”</w:t>
+          <w:t>Software License Agreement</w:t>
         </w:r>
         <w:r>
           <w:rPr>
@@ -1651,7 +1651,7 @@
             <w:noProof/>
             <w:webHidden/>
           </w:rPr>
-          <w:instrText xml:space="preserve"> PAGEREF _Toc24719523 \h </w:instrText>
+          <w:instrText xml:space="preserve"> PAGEREF _Toc25566140 \h </w:instrText>
         </w:r>
         <w:r>
           <w:rPr>
@@ -1693,7 +1693,7 @@
           <w:lang w:val="en-US"/>
         </w:rPr>
       </w:pPr>
-      <w:hyperlink w:anchor="_Toc24719524" w:history="1">
+      <w:hyperlink w:anchor="_Toc25566141" w:history="1">
         <w:r>
           <w:rPr>
             <w:rStyle w:val="Hyperlink"/>
@@ -1716,7 +1716,7 @@
             <w:rStyle w:val="Hyperlink"/>
             <w:noProof/>
           </w:rPr>
-          <w:t>Setting up the build environment</w:t>
+          <w:t>Setting up the PSF-EVB board for “PSF_EVB_Source”</w:t>
         </w:r>
         <w:r>
           <w:rPr>
@@ -1737,7 +1737,7 @@
             <w:noProof/>
             <w:webHidden/>
           </w:rPr>
-          <w:instrText xml:space="preserve"> PAGEREF _Toc24719524 \h </w:instrText>
+          <w:instrText xml:space="preserve"> PAGEREF _Toc25566141 \h </w:instrText>
         </w:r>
         <w:r>
           <w:rPr>
@@ -1779,7 +1779,7 @@
           <w:lang w:val="en-US"/>
         </w:rPr>
       </w:pPr>
-      <w:hyperlink w:anchor="_Toc24719525" w:history="1">
+      <w:hyperlink w:anchor="_Toc25566142" w:history="1">
         <w:r>
           <w:rPr>
             <w:rStyle w:val="Hyperlink"/>
@@ -1802,7 +1802,7 @@
             <w:rStyle w:val="Hyperlink"/>
             <w:noProof/>
           </w:rPr>
-          <w:t>Building the Project</w:t>
+          <w:t>Setting up the build environment</w:t>
         </w:r>
         <w:r>
           <w:rPr>
@@ -1823,7 +1823,7 @@
             <w:noProof/>
             <w:webHidden/>
           </w:rPr>
-          <w:instrText xml:space="preserve"> PAGEREF _Toc24719525 \h </w:instrText>
+          <w:instrText xml:space="preserve"> PAGEREF _Toc25566142 \h </w:instrText>
         </w:r>
         <w:r>
           <w:rPr>
@@ -1865,7 +1865,7 @@
           <w:lang w:val="en-US"/>
         </w:rPr>
       </w:pPr>
-      <w:hyperlink w:anchor="_Toc24719526" w:history="1">
+      <w:hyperlink w:anchor="_Toc25566143" w:history="1">
         <w:r>
           <w:rPr>
             <w:rStyle w:val="Hyperlink"/>
@@ -1888,7 +1888,7 @@
             <w:rStyle w:val="Hyperlink"/>
             <w:noProof/>
           </w:rPr>
-          <w:t>Programming the Hades board</w:t>
+          <w:t>Building the Project</w:t>
         </w:r>
         <w:r>
           <w:rPr>
@@ -1909,7 +1909,7 @@
             <w:noProof/>
             <w:webHidden/>
           </w:rPr>
-          <w:instrText xml:space="preserve"> PAGEREF _Toc24719526 \h </w:instrText>
+          <w:instrText xml:space="preserve"> PAGEREF _Toc25566143 \h </w:instrText>
         </w:r>
         <w:r>
           <w:rPr>
@@ -1951,7 +1951,7 @@
           <w:lang w:val="en-US"/>
         </w:rPr>
       </w:pPr>
-      <w:hyperlink w:anchor="_Toc24719527" w:history="1">
+      <w:hyperlink w:anchor="_Toc25566144" w:history="1">
         <w:r>
           <w:rPr>
             <w:rStyle w:val="Hyperlink"/>
@@ -1974,7 +1974,7 @@
             <w:rStyle w:val="Hyperlink"/>
             <w:noProof/>
           </w:rPr>
-          <w:t>Running the demo</w:t>
+          <w:t>Programming the PSF-EVB board</w:t>
         </w:r>
         <w:r>
           <w:rPr>
@@ -1995,7 +1995,7 @@
             <w:noProof/>
             <w:webHidden/>
           </w:rPr>
-          <w:instrText xml:space="preserve"> PAGEREF _Toc24719527 \h </w:instrText>
+          <w:instrText xml:space="preserve"> PAGEREF _Toc25566144 \h </w:instrText>
         </w:r>
         <w:r>
           <w:rPr>
@@ -2037,7 +2037,7 @@
           <w:lang w:val="en-US"/>
         </w:rPr>
       </w:pPr>
-      <w:hyperlink w:anchor="_Toc24719528" w:history="1">
+      <w:hyperlink w:anchor="_Toc25566145" w:history="1">
         <w:r>
           <w:rPr>
             <w:rStyle w:val="Hyperlink"/>
@@ -2060,6 +2060,92 @@
             <w:rStyle w:val="Hyperlink"/>
             <w:noProof/>
           </w:rPr>
+          <w:t>Running the demo</w:t>
+        </w:r>
+        <w:r>
+          <w:rPr>
+            <w:noProof/>
+            <w:webHidden/>
+          </w:rPr>
+          <w:tab/>
+        </w:r>
+        <w:r>
+          <w:rPr>
+            <w:noProof/>
+            <w:webHidden/>
+          </w:rPr>
+          <w:fldChar w:fldCharType="begin"/>
+        </w:r>
+        <w:r>
+          <w:rPr>
+            <w:noProof/>
+            <w:webHidden/>
+          </w:rPr>
+          <w:instrText xml:space="preserve"> PAGEREF _Toc25566145 \h </w:instrText>
+        </w:r>
+        <w:r>
+          <w:rPr>
+            <w:noProof/>
+            <w:webHidden/>
+          </w:rPr>
+        </w:r>
+        <w:r>
+          <w:rPr>
+            <w:noProof/>
+            <w:webHidden/>
+          </w:rPr>
+          <w:fldChar w:fldCharType="separate"/>
+        </w:r>
+        <w:r>
+          <w:rPr>
+            <w:noProof/>
+            <w:webHidden/>
+          </w:rPr>
+          <w:t>5</w:t>
+        </w:r>
+        <w:r>
+          <w:rPr>
+            <w:noProof/>
+            <w:webHidden/>
+          </w:rPr>
+          <w:fldChar w:fldCharType="end"/>
+        </w:r>
+      </w:hyperlink>
+    </w:p>
+    <w:p>
+      <w:pPr>
+        <w:pStyle w:val="TOC1"/>
+        <w:rPr>
+          <w:rFonts w:asciiTheme="minorHAnsi" w:eastAsiaTheme="minorEastAsia" w:hAnsiTheme="minorHAnsi" w:cstheme="minorBidi"/>
+          <w:noProof/>
+          <w:sz w:val="22"/>
+          <w:szCs w:val="22"/>
+          <w:lang w:val="en-US"/>
+        </w:rPr>
+      </w:pPr>
+      <w:hyperlink w:anchor="_Toc25566146" w:history="1">
+        <w:r>
+          <w:rPr>
+            <w:rStyle w:val="Hyperlink"/>
+            <w:noProof/>
+          </w:rPr>
+          <w:t>8</w:t>
+        </w:r>
+        <w:r>
+          <w:rPr>
+            <w:rFonts w:asciiTheme="minorHAnsi" w:eastAsiaTheme="minorEastAsia" w:hAnsiTheme="minorHAnsi" w:cstheme="minorBidi"/>
+            <w:noProof/>
+            <w:sz w:val="22"/>
+            <w:szCs w:val="22"/>
+            <w:lang w:val="en-US"/>
+          </w:rPr>
+          <w:tab/>
+        </w:r>
+        <w:r>
+          <w:rPr>
+            <w:rStyle w:val="Hyperlink"/>
+            <w:noProof/>
+          </w:rPr>
           <w:t>Appendix</w:t>
         </w:r>
         <w:r>
@@ -2081,7 +2167,7 @@
             <w:noProof/>
             <w:webHidden/>
           </w:rPr>
-          <w:instrText xml:space="preserve"> PAGEREF _Toc24719528 \h </w:instrText>
+          <w:instrText xml:space="preserve"> PAGEREF _Toc25566146 \h </w:instrText>
         </w:r>
         <w:r>
           <w:rPr>
@@ -2101,7 +2187,7 @@
             <w:noProof/>
             <w:webHidden/>
           </w:rPr>
-          <w:t>5</w:t>
+          <w:t>6</w:t>
         </w:r>
         <w:r>
           <w:rPr>
@@ -2127,13 +2213,13 @@
           <w:lang w:val="en-US"/>
         </w:rPr>
       </w:pPr>
-      <w:hyperlink w:anchor="_Toc24719529" w:history="1">
+      <w:hyperlink w:anchor="_Toc25566147" w:history="1">
         <w:r>
           <w:rPr>
             <w:rStyle w:val="Hyperlink"/>
             <w:noProof/>
           </w:rPr>
-          <w:t>7.1</w:t>
+          <w:t>8.1</w:t>
         </w:r>
         <w:r>
           <w:rPr>
@@ -2171,7 +2257,7 @@
             <w:noProof/>
             <w:webHidden/>
           </w:rPr>
-          <w:instrText xml:space="preserve"> PAGEREF _Toc24719529 \h </w:instrText>
+          <w:instrText xml:space="preserve"> PAGEREF _Toc25566147 \h </w:instrText>
         </w:r>
         <w:r>
           <w:rPr>
@@ -2191,7 +2277,7 @@
             <w:noProof/>
             <w:webHidden/>
           </w:rPr>
-          <w:t>5</w:t>
+          <w:t>6</w:t>
         </w:r>
         <w:r>
           <w:rPr>
@@ -2211,10 +2297,12 @@
       <w:pPr>
         <w:pStyle w:val="Heading1"/>
       </w:pPr>
+      <w:bookmarkStart w:id="3" w:name="_GoBack"/>
+      <w:bookmarkEnd w:id="3"/>
       <w:r>
         <w:br w:type="page"/>
       </w:r>
-      <w:bookmarkStart w:id="4" w:name="_Toc24719522"/>
+      <w:bookmarkStart w:id="4" w:name="_Toc25566139"/>
       <w:r>
         <w:lastRenderedPageBreak/>
         <w:t>Introduction</w:t>
@@ -2223,6 +2311,149 @@
     </w:p>
     <w:p>
       <w:pPr>
+        <w:pStyle w:val="Heading1"/>
+      </w:pPr>
+      <w:bookmarkStart w:id="5" w:name="_Toc25566140"/>
+      <w:r>
+        <w:t>Software License Agreement</w:t>
+      </w:r>
+      <w:bookmarkEnd w:id="5"/>
+    </w:p>
+    <w:p>
+      <w:pPr>
+        <w:rPr>
+          <w:rFonts w:ascii="Arial" w:hAnsi="Arial" w:cs="Arial"/>
+          <w:snapToGrid w:val="0"/>
+          <w:sz w:val="22"/>
+          <w:szCs w:val="22"/>
+        </w:rPr>
+      </w:pPr>
+      <w:r>
+        <w:rPr>
+          <w:lang w:val="en-GB"/>
+        </w:rPr>
+        <w:t xml:space="preserve">Copyright </w:t>
+      </w:r>
+      <w:proofErr w:type="gramStart"/>
+      <w:r>
+        <w:rPr>
+          <w:rFonts w:ascii="Arial" w:hAnsi="Arial" w:cs="Arial"/>
+          <w:snapToGrid w:val="0"/>
+        </w:rPr>
+        <w:t>©[</w:t>
+      </w:r>
+      <w:proofErr w:type="gramEnd"/>
+      <w:r>
+        <w:rPr>
+          <w:rFonts w:ascii="Arial" w:hAnsi="Arial" w:cs="Arial"/>
+          <w:snapToGrid w:val="0"/>
+        </w:rPr>
+        <w:t>2019</w:t>
+      </w:r>
+      <w:r>
+        <w:rPr>
+          <w:rFonts w:ascii="Arial" w:hAnsi="Arial" w:cs="Arial"/>
+          <w:snapToGrid w:val="0"/>
+        </w:rPr>
+        <w:t>] Microchip Technology Inc. and its subsidiaries. </w:t>
+      </w:r>
+    </w:p>
+    <w:p>
+      <w:pPr>
+        <w:rPr>
+          <w:rFonts w:ascii="Arial" w:hAnsi="Arial" w:cs="Arial"/>
+          <w:snapToGrid w:val="0"/>
+        </w:rPr>
+      </w:pPr>
+    </w:p>
+    <w:p>
+      <w:pPr>
+        <w:rPr>
+          <w:rFonts w:ascii="Arial" w:hAnsi="Arial" w:cs="Arial"/>
+          <w:snapToGrid w:val="0"/>
+        </w:rPr>
+      </w:pPr>
+      <w:r>
+        <w:rPr>
+          <w:rFonts w:ascii="Arial" w:hAnsi="Arial" w:cs="Arial"/>
+          <w:snapToGrid w:val="0"/>
+        </w:rPr>
+        <w:t xml:space="preserve">Subject to your compliance with these terms, you may use Microchip software and any derivatives exclusively with Microchip products. It is your responsibility to comply with third party license terms applicable to your use of </w:t>
+      </w:r>
+      <w:proofErr w:type="gramStart"/>
+      <w:r>
+        <w:rPr>
+          <w:rFonts w:ascii="Arial" w:hAnsi="Arial" w:cs="Arial"/>
+          <w:snapToGrid w:val="0"/>
+        </w:rPr>
+        <w:t>third party</w:t>
+      </w:r>
+      <w:proofErr w:type="gramEnd"/>
+      <w:r>
+        <w:rPr>
+          <w:rFonts w:ascii="Arial" w:hAnsi="Arial" w:cs="Arial"/>
+          <w:snapToGrid w:val="0"/>
+        </w:rPr>
+        <w:t xml:space="preserve"> software (including open source software) that may accompany Microchip software.</w:t>
+      </w:r>
+    </w:p>
+    <w:p>
+      <w:pPr>
+        <w:ind w:left="450"/>
+        <w:rPr>
+          <w:rFonts w:ascii="Arial" w:hAnsi="Arial" w:cs="Arial"/>
+          <w:snapToGrid w:val="0"/>
+        </w:rPr>
+      </w:pPr>
+      <w:r>
+        <w:rPr>
+          <w:rFonts w:ascii="Arial" w:hAnsi="Arial" w:cs="Arial"/>
+          <w:snapToGrid w:val="0"/>
+        </w:rPr>
+        <w:t xml:space="preserve">  </w:t>
+      </w:r>
+    </w:p>
+    <w:p>
+      <w:pPr>
+        <w:rPr>
+          <w:rFonts w:ascii="Arial" w:hAnsi="Arial" w:cs="Arial"/>
+          <w:snapToGrid w:val="0"/>
+        </w:rPr>
+      </w:pPr>
+      <w:r>
+        <w:rPr>
+          <w:rFonts w:ascii="Arial" w:hAnsi="Arial" w:cs="Arial"/>
+          <w:snapToGrid w:val="0"/>
+        </w:rPr>
+        <w:t xml:space="preserve">THIS SOFTWARE IS SUPPLIED BY MICROCHIP "AS IS".  NO WARRANTIES, WHETHER EXPRESS, IMPLIED OR STATUTORY, APPLY TO THIS SOFTWARE, INCLUDING ANY IMPLIED WARRANTIES OF NON-INFRINGEMENT, MERCHANTABILITY, AND FITNESS FOR A PARTICULAR PURPOSE. </w:t>
+      </w:r>
+    </w:p>
+    <w:p>
+      <w:pPr>
+        <w:ind w:left="450"/>
+        <w:rPr>
+          <w:rFonts w:ascii="Arial" w:hAnsi="Arial" w:cs="Arial"/>
+          <w:snapToGrid w:val="0"/>
+        </w:rPr>
+      </w:pPr>
+    </w:p>
+    <w:p>
+      <w:pPr>
+        <w:rPr>
+          <w:rFonts w:ascii="Arial" w:hAnsi="Arial" w:cs="Arial"/>
+          <w:snapToGrid w:val="0"/>
+        </w:rPr>
+      </w:pPr>
+      <w:r>
+        <w:rPr>
+          <w:rFonts w:ascii="Arial" w:hAnsi="Arial" w:cs="Arial"/>
+          <w:snapToGrid w:val="0"/>
+        </w:rPr>
+        <w:t>IN NO EVENT WILL MICROCHIP BE LIABLE FOR ANY INDIRECT, SPECIAL, PUNITIVE, INCIDENTAL OR CONSEQUENTIAL LOSS, DAMAGE, COST OR EXPENSE OF ANY KIND WHATSOEVER RELATED TO THE SOFTWARE, HOWEVER CAUSED, EVEN IF MICROCHIP HAS BEEN ADVISED OF THE POSSIBILITY OR THE DAMAGES ARE FORESEEABLE.  TO THE FULLEST EXTENT ALLOWED BY LAW, MICROCHIP'S TOTAL LIABILITY ON ALL CLAIMS IN ANY WAY RELATED TO THIS SOFTWARE WILL NOT EXCEED THE AMOUNT OF FEES, IF ANY, THAT YOU HAVE PAID DIRECTLY TO MICROCHIP FOR THIS SOFTWARE.</w:t>
+      </w:r>
+    </w:p>
+    <w:p>
+      <w:pPr>
         <w:autoSpaceDE w:val="0"/>
         <w:autoSpaceDN w:val="0"/>
         <w:rPr>
@@ -2234,22 +2465,28 @@
       <w:pPr>
         <w:pStyle w:val="Heading1"/>
       </w:pPr>
-      <w:bookmarkStart w:id="5" w:name="_Toc24719523"/>
+      <w:bookmarkStart w:id="6" w:name="_Toc25566141"/>
       <w:r>
-        <w:t xml:space="preserve">Setting up the Hades board for </w:t>
+        <w:t xml:space="preserve">Setting up the </w:t>
+      </w:r>
+      <w:r>
+        <w:t>PSF-EVB</w:t>
+      </w:r>
+      <w:r>
+        <w:t xml:space="preserve"> board for </w:t>
       </w:r>
       <w:r>
         <w:t>“</w:t>
       </w:r>
       <w:proofErr w:type="spellStart"/>
       <w:r>
-        <w:t>Hades_Source</w:t>
+        <w:t>PSF_EVB_Source</w:t>
       </w:r>
       <w:proofErr w:type="spellEnd"/>
       <w:r>
         <w:t>”</w:t>
       </w:r>
-      <w:bookmarkEnd w:id="5"/>
+      <w:bookmarkEnd w:id="6"/>
     </w:p>
     <w:p>
       <w:pPr>
@@ -2262,11 +2499,11 @@
       <w:pPr>
         <w:pStyle w:val="Heading1"/>
       </w:pPr>
-      <w:bookmarkStart w:id="6" w:name="_Toc24719524"/>
+      <w:bookmarkStart w:id="7" w:name="_Toc25566142"/>
       <w:r>
         <w:t>Setting up the build environment</w:t>
       </w:r>
-      <w:bookmarkEnd w:id="6"/>
+      <w:bookmarkEnd w:id="7"/>
     </w:p>
     <w:p>
       <w:pPr>
@@ -2292,11 +2529,11 @@
       <w:pPr>
         <w:pStyle w:val="Heading1"/>
       </w:pPr>
-      <w:bookmarkStart w:id="7" w:name="_Toc24719525"/>
+      <w:bookmarkStart w:id="8" w:name="_Toc25566143"/>
       <w:r>
         <w:t>Building the Project</w:t>
       </w:r>
-      <w:bookmarkEnd w:id="7"/>
+      <w:bookmarkEnd w:id="8"/>
     </w:p>
     <w:p>
       <w:pPr>
@@ -2322,11 +2559,17 @@
       <w:pPr>
         <w:pStyle w:val="Heading1"/>
       </w:pPr>
-      <w:bookmarkStart w:id="8" w:name="_Toc24719526"/>
+      <w:bookmarkStart w:id="9" w:name="_Toc25566144"/>
       <w:r>
-        <w:t>Programming the Hades board</w:t>
+        <w:t xml:space="preserve">Programming the </w:t>
       </w:r>
-      <w:bookmarkEnd w:id="8"/>
+      <w:r>
+        <w:t>PSF-EVB</w:t>
+      </w:r>
+      <w:r>
+        <w:t xml:space="preserve"> board</w:t>
+      </w:r>
+      <w:bookmarkEnd w:id="9"/>
     </w:p>
     <w:p>
       <w:pPr>
@@ -2339,11 +2582,11 @@
       <w:pPr>
         <w:pStyle w:val="Heading1"/>
       </w:pPr>
-      <w:bookmarkStart w:id="9" w:name="_Toc24719527"/>
+      <w:bookmarkStart w:id="10" w:name="_Toc25566145"/>
       <w:r>
         <w:t>Running the demo</w:t>
       </w:r>
-      <w:bookmarkEnd w:id="9"/>
+      <w:bookmarkEnd w:id="10"/>
     </w:p>
     <w:p>
       <w:pPr>
@@ -2363,21 +2606,22 @@
       <w:pPr>
         <w:pStyle w:val="Heading1"/>
       </w:pPr>
-      <w:bookmarkStart w:id="10" w:name="_Toc24719528"/>
+      <w:bookmarkStart w:id="11" w:name="_Toc25566146"/>
       <w:r>
+        <w:lastRenderedPageBreak/>
         <w:t>Appendix</w:t>
       </w:r>
-      <w:bookmarkEnd w:id="10"/>
+      <w:bookmarkEnd w:id="11"/>
     </w:p>
     <w:p>
       <w:pPr>
         <w:pStyle w:val="Heading2"/>
       </w:pPr>
-      <w:bookmarkStart w:id="11" w:name="_Toc24719529"/>
+      <w:bookmarkStart w:id="12" w:name="_Toc25566147"/>
       <w:r>
         <w:t>Harmony Framework Usage</w:t>
       </w:r>
-      <w:bookmarkEnd w:id="11"/>
+      <w:bookmarkEnd w:id="12"/>
     </w:p>
     <w:p>
       <w:pPr>
@@ -7887,7 +8131,7 @@
 </file>
 
 <file path=customXml/itemProps1.xml><?xml version="1.0" encoding="utf-8"?>
-<ds:datastoreItem xmlns:ds="http://schemas.openxmlformats.org/officeDocument/2006/customXml" ds:itemID="{FC240C44-DE9F-448A-AFBE-CA84564000AB}">
+<ds:datastoreItem xmlns:ds="http://schemas.openxmlformats.org/officeDocument/2006/customXml" ds:itemID="{5527F702-CB6D-4B10-B47C-A9BB4735B078}">
   <ds:schemaRefs>
     <ds:schemaRef ds:uri="http://schemas.openxmlformats.org/officeDocument/2006/bibliography"/>
   </ds:schemaRefs>

</xml_diff>